<commit_message>
Updated documentation to remove references to limited number of management areas and stands.  Limitations are now dictated by raster format and can be very large.
git-svn-id: http://Marc-PC/svn/Full@574 85f15e0e-5137-b144-a863-98bd542365a3
</commit_message>
<xml_diff>
--- a/trunk/base-harvest/trunk/deploy/docs/LANDIS-II Base Harvest v2.1 User Guide.docx
+++ b/trunk/base-harvest/trunk/deploy/docs/LANDIS-II Base Harvest v2.1 User Guide.docx
@@ -6221,7 +6221,6 @@
       <w:bookmarkStart w:id="2" w:name="_Toc102232953"/>
       <w:bookmarkStart w:id="3" w:name="_Toc318115858"/>
       <w:r>
-        <w:lastRenderedPageBreak/>
         <w:t>Introduction</w:t>
       </w:r>
       <w:bookmarkEnd w:id="0"/>
@@ -6429,7 +6428,6 @@
         <w:pStyle w:val="textbody"/>
       </w:pPr>
       <w:r>
-        <w:lastRenderedPageBreak/>
         <w:t xml:space="preserve">A new required log was added:  </w:t>
       </w:r>
       <w:proofErr w:type="spellStart"/>
@@ -6498,7 +6496,22 @@
         <w:pStyle w:val="textbody"/>
       </w:pPr>
       <w:r>
-        <w:t xml:space="preserve">At the broadest scale, the landscape is divided into management areas.  Management areas define collections of stands to which specific harvesting prescriptions will be applied.  Up to 65,000 management areas can be defined.  Management areas need not be contiguous.  Management areas need not have any harvesting prescriptions implemented, thereby remaining essentially non-active.  </w:t>
+        <w:t xml:space="preserve">At the broadest scale, the landscape is divided into management areas.  Management areas define collections of stands to which specific harvesting prescriptions will be applied.  </w:t>
+      </w:r>
+      <w:r>
+        <w:rPr>
+          <w:b/>
+        </w:rPr>
+        <w:t xml:space="preserve">An unlimited number of </w:t>
+      </w:r>
+      <w:r>
+        <w:rPr>
+          <w:b/>
+        </w:rPr>
+        <w:t>management areas can be defined.</w:t>
+      </w:r>
+      <w:r>
+        <w:t xml:space="preserve">  Management areas need not be contiguous.  Management areas need not have any harvesting prescriptions implemented, thereby remaining essentially non-active.  </w:t>
       </w:r>
     </w:p>
     <w:p>
@@ -6526,7 +6539,13 @@
         <w:t>a stand may not belong to more than one management area</w:t>
       </w:r>
       <w:r>
-        <w:t>.  Stands consist of multiple cells and up to 65,000 stands can be defined.</w:t>
+        <w:t xml:space="preserve">.  Stands consist of multiple cells and </w:t>
+      </w:r>
+      <w:r>
+        <w:t xml:space="preserve">an unlimited number of </w:t>
+      </w:r>
+      <w:r>
+        <w:t>stands can be defined.</w:t>
       </w:r>
     </w:p>
     <w:p>
@@ -6636,7 +6655,6 @@
       </w:pPr>
       <w:bookmarkStart w:id="15" w:name="_Toc318115868"/>
       <w:r>
-        <w:lastRenderedPageBreak/>
         <w:t>Selecting Prescriptions for Harvest</w:t>
       </w:r>
       <w:bookmarkEnd w:id="15"/>
@@ -6968,7 +6986,6 @@
         <w:pStyle w:val="reference"/>
       </w:pPr>
       <w:r>
-        <w:lastRenderedPageBreak/>
         <w:t xml:space="preserve">He, H. S., Mladenoff, D. J., Gustafson, E. J., </w:t>
       </w:r>
       <w:proofErr w:type="spellStart"/>
@@ -7035,7 +7052,6 @@
       </w:pPr>
       <w:bookmarkStart w:id="20" w:name="_Toc318115871"/>
       <w:r>
-        <w:lastRenderedPageBreak/>
         <w:t>Harvest Prescriptions</w:t>
       </w:r>
       <w:bookmarkEnd w:id="20"/>
@@ -8211,7 +8227,6 @@
       </w:pPr>
       <w:bookmarkStart w:id="22" w:name="_Toc318115873"/>
       <w:r>
-        <w:lastRenderedPageBreak/>
         <w:t>Prescription</w:t>
       </w:r>
       <w:bookmarkEnd w:id="22"/>
@@ -8530,7 +8545,6 @@
         <w:t xml:space="preserve"> </w:t>
       </w:r>
       <w:r>
-        <w:lastRenderedPageBreak/>
         <w:t>parameter.  Each row in the table has the economic rank for one species.</w:t>
       </w:r>
     </w:p>
@@ -8909,7 +8923,6 @@
       </w:pPr>
       <w:bookmarkStart w:id="29" w:name="_Toc318115880"/>
       <w:r>
-        <w:lastRenderedPageBreak/>
         <w:t xml:space="preserve">Fire </w:t>
       </w:r>
       <w:r>
@@ -9569,7 +9582,6 @@
       </w:pPr>
       <w:bookmarkStart w:id="31" w:name="_Ref138843898"/>
       <w:r>
-        <w:lastRenderedPageBreak/>
         <w:t xml:space="preserve">The </w:t>
       </w:r>
       <w:r>
@@ -9867,7 +9879,6 @@
       </w:r>
       <w:proofErr w:type="spellStart"/>
       <w:r>
-        <w:lastRenderedPageBreak/>
         <w:t>AdjacencyNeighborSetAside</w:t>
       </w:r>
       <w:proofErr w:type="spellEnd"/>
@@ -10594,7 +10605,6 @@
         <w:rPr>
           <w:color w:val="000000"/>
         </w:rPr>
-        <w:lastRenderedPageBreak/>
         <w:t xml:space="preserve">The keyword “highest” can occur only once </w:t>
       </w:r>
       <w:r>
@@ -11099,11 +11109,7 @@
         <w:t xml:space="preserve">Harvesting will </w:t>
       </w:r>
       <w:r>
-        <w:t xml:space="preserve">continue until </w:t>
-      </w:r>
-      <w:r>
-        <w:lastRenderedPageBreak/>
-        <w:t xml:space="preserve">the target size is reached, or the initial stand </w:t>
+        <w:t xml:space="preserve">continue until the target size is reached, or the initial stand </w:t>
       </w:r>
       <w:r>
         <w:t xml:space="preserve">has </w:t>
@@ -11365,7 +11371,6 @@
       <w:bookmarkStart w:id="46" w:name="_Toc318115894"/>
       <w:proofErr w:type="spellStart"/>
       <w:r>
-        <w:lastRenderedPageBreak/>
         <w:t>PreventEstablishment</w:t>
       </w:r>
       <w:bookmarkEnd w:id="46"/>
@@ -11725,11 +11730,7 @@
         <w:t>"</w:t>
       </w:r>
       <w:r>
-        <w:t xml:space="preserve"> – A fraction of the species’ cohorts are removed, by going through the cohorts from youngest to oldest, and </w:t>
-      </w:r>
-      <w:r>
-        <w:lastRenderedPageBreak/>
-        <w:t xml:space="preserve">removing every </w:t>
+        <w:t xml:space="preserve"> – A fraction of the species’ cohorts are removed, by going through the cohorts from youngest to oldest, and removing every </w:t>
       </w:r>
       <w:proofErr w:type="gramStart"/>
       <w:r>
@@ -12080,9 +12081,9 @@
       <w:pPr>
         <w:pStyle w:val="Heading2"/>
       </w:pPr>
-      <w:bookmarkStart w:id="52" w:name="_Ref112552676"/>
-      <w:bookmarkStart w:id="53" w:name="_Ref112552716"/>
-      <w:bookmarkStart w:id="54" w:name="_Toc318115898"/>
+      <w:bookmarkStart w:id="52" w:name="_Toc318115898"/>
+      <w:bookmarkStart w:id="53" w:name="_Ref112552676"/>
+      <w:bookmarkStart w:id="54" w:name="_Ref112552716"/>
       <w:r>
         <w:t xml:space="preserve">Repeated </w:t>
       </w:r>
@@ -12092,7 +12093,7 @@
       <w:r>
         <w:t>s</w:t>
       </w:r>
-      <w:bookmarkEnd w:id="54"/>
+      <w:bookmarkEnd w:id="52"/>
       <w:r>
         <w:t xml:space="preserve"> </w:t>
       </w:r>
@@ -12154,11 +12155,10 @@
       </w:pPr>
       <w:bookmarkStart w:id="55" w:name="_Toc318115899"/>
       <w:r>
-        <w:lastRenderedPageBreak/>
         <w:t>Single Repeat Harvests</w:t>
       </w:r>
-      <w:bookmarkEnd w:id="52"/>
       <w:bookmarkEnd w:id="53"/>
+      <w:bookmarkEnd w:id="54"/>
       <w:bookmarkEnd w:id="55"/>
     </w:p>
     <w:p>
@@ -12517,7 +12517,6 @@
       <w:bookmarkStart w:id="59" w:name="_Toc133934414"/>
       <w:bookmarkStart w:id="60" w:name="_Toc318115901"/>
       <w:r>
-        <w:lastRenderedPageBreak/>
         <w:t xml:space="preserve">Other </w:t>
       </w:r>
       <w:r>
@@ -12795,8 +12794,8 @@
       <w:bookmarkStart w:id="77" w:name="_Ref112580486"/>
       <w:bookmarkStart w:id="78" w:name="_Ref112580524"/>
       <w:bookmarkStart w:id="79" w:name="_Ref139089986"/>
-      <w:bookmarkStart w:id="80" w:name="_Toc102232960"/>
-      <w:bookmarkStart w:id="81" w:name="_Toc318115908"/>
+      <w:bookmarkStart w:id="80" w:name="_Toc318115908"/>
+      <w:bookmarkStart w:id="81" w:name="_Toc102232960"/>
       <w:r>
         <w:t>Harves</w:t>
       </w:r>
@@ -12807,7 +12806,7 @@
         <w:t>t Implementations Table</w:t>
       </w:r>
       <w:bookmarkEnd w:id="79"/>
-      <w:bookmarkEnd w:id="81"/>
+      <w:bookmarkEnd w:id="80"/>
     </w:p>
     <w:p>
       <w:pPr>
@@ -12823,11 +12822,7 @@
         <w:t xml:space="preserve"> </w:t>
       </w:r>
       <w:r>
-        <w:t xml:space="preserve">management areas.  Each row in the table specifies one </w:t>
-      </w:r>
-      <w:r>
-        <w:lastRenderedPageBreak/>
-        <w:t xml:space="preserve">prescription that is applied to </w:t>
+        <w:t xml:space="preserve">management areas.  Each row in the table specifies one prescription that is applied to </w:t>
       </w:r>
       <w:r>
         <w:t>one or more</w:t>
@@ -12925,7 +12920,7 @@
         <w:t xml:space="preserve">contain </w:t>
       </w:r>
       <w:r>
-        <w:t>at least one active site in the landscape.  Value:  0 ≤ integer ≤ 65,535.</w:t>
+        <w:t>at least one active site in the landscape.  Value:  0 ≤ integer.</w:t>
       </w:r>
       <w:r>
         <w:t xml:space="preserve">  If a prescription is to be applied to more than one management area, these should be listed on separate lines.  </w:t>
@@ -12941,7 +12936,7 @@
       </w:r>
       <w:bookmarkEnd w:id="84"/>
     </w:p>
-    <w:bookmarkEnd w:id="80"/>
+    <w:bookmarkEnd w:id="81"/>
     <w:p>
       <w:pPr>
         <w:pStyle w:val="textbody"/>
@@ -13090,7 +13085,6 @@
         <w:pStyle w:val="textbody"/>
       </w:pPr>
       <w:r>
-        <w:lastRenderedPageBreak/>
         <w:t>Note: this parameter can only be used if the Begin Time parameter is also used.  In other words, in order to specify an end time for a prescription, the user must also specify a begin time.</w:t>
       </w:r>
     </w:p>
@@ -13398,7 +13392,6 @@
       </w:pPr>
       <w:bookmarkStart w:id="90" w:name="_Toc318115917"/>
       <w:r>
-        <w:lastRenderedPageBreak/>
         <w:t>Output Files</w:t>
       </w:r>
       <w:bookmarkEnd w:id="90"/>
@@ -13509,16 +13502,15 @@
       <w:pPr>
         <w:pStyle w:val="Heading1"/>
       </w:pPr>
-      <w:bookmarkStart w:id="97" w:name="_Toc133386212"/>
-      <w:bookmarkStart w:id="98" w:name="_Toc133907147"/>
-      <w:bookmarkStart w:id="99" w:name="_Ref133933751"/>
-      <w:bookmarkStart w:id="100" w:name="_Toc133934415"/>
-      <w:bookmarkStart w:id="101" w:name="_Toc318115920"/>
-      <w:r>
-        <w:lastRenderedPageBreak/>
+      <w:bookmarkStart w:id="97" w:name="_Toc318115920"/>
+      <w:bookmarkStart w:id="98" w:name="_Toc133386212"/>
+      <w:bookmarkStart w:id="99" w:name="_Toc133907147"/>
+      <w:bookmarkStart w:id="100" w:name="_Ref133933751"/>
+      <w:bookmarkStart w:id="101" w:name="_Toc133934415"/>
+      <w:r>
         <w:t>Example Inputs</w:t>
       </w:r>
-      <w:bookmarkEnd w:id="101"/>
+      <w:bookmarkEnd w:id="97"/>
     </w:p>
     <w:p>
       <w:pPr>
@@ -16440,7 +16432,6 @@
           <w:sz w:val="20"/>
           <w:szCs w:val="20"/>
         </w:rPr>
-        <w:lastRenderedPageBreak/>
         <w:t xml:space="preserve">  Required</w:t>
       </w:r>
       <w:r>
@@ -16724,10 +16715,10 @@
       <w:r>
         <w:t>Example Parameter File</w:t>
       </w:r>
-      <w:bookmarkEnd w:id="97"/>
       <w:bookmarkEnd w:id="98"/>
       <w:bookmarkEnd w:id="99"/>
       <w:bookmarkEnd w:id="100"/>
+      <w:bookmarkEnd w:id="101"/>
       <w:bookmarkEnd w:id="103"/>
     </w:p>
     <w:p>
@@ -18008,7 +17999,6 @@
           <w:sz w:val="20"/>
           <w:szCs w:val="20"/>
         </w:rPr>
-        <w:lastRenderedPageBreak/>
         <w:t xml:space="preserve">    </w:t>
       </w:r>
       <w:proofErr w:type="spellStart"/>
@@ -19862,7 +19852,6 @@
           <w:sz w:val="20"/>
           <w:szCs w:val="20"/>
         </w:rPr>
-        <w:lastRenderedPageBreak/>
         <w:t>&gt;</w:t>
       </w:r>
       <w:proofErr w:type="gramStart"/>
@@ -21411,7 +21400,7 @@
         <w:rFonts w:ascii="Arial" w:hAnsi="Arial" w:cs="Arial"/>
         <w:noProof/>
       </w:rPr>
-      <w:t>1</w:t>
+      <w:t>19</w:t>
     </w:r>
     <w:r>
       <w:rPr>

</xml_diff>

<commit_message>
Updated documentation and installer.
git-svn-id: http://Marc-PC/svn/Full@584 85f15e0e-5137-b144-a863-98bd542365a3
</commit_message>
<xml_diff>
--- a/trunk/base-harvest/trunk/deploy/docs/LANDIS-II Base Harvest v2.1 User Guide.docx
+++ b/trunk/base-harvest/trunk/deploy/docs/LANDIS-II Base Harvest v2.1 User Guide.docx
@@ -233,7 +233,7 @@
           <w:rPr>
             <w:noProof/>
           </w:rPr>
-          <w:t>February 27, 2012</w:t>
+          <w:t>March 17, 2012</w:t>
         </w:r>
       </w:fldSimple>
     </w:p>
@@ -11310,6 +11310,29 @@
       </w:r>
       <w:r>
         <w:t>ectares</w:t>
+      </w:r>
+    </w:p>
+    <w:p>
+      <w:pPr>
+        <w:pStyle w:val="textbody"/>
+      </w:pPr>
+      <w:r>
+        <w:rPr>
+          <w:b/>
+        </w:rPr>
+        <w:t>Note</w:t>
+      </w:r>
+      <w:r>
+        <w:t xml:space="preserve">:  Only the actual area harvested in a stand (some fraction of the total stand) will be counted toward the target percent area harvested in the Implementation Table.  As a result, a prescription with smaller patches will result in more harvest events but the </w:t>
+      </w:r>
+      <w:r>
+        <w:rPr>
+          <w:b/>
+        </w:rPr>
+        <w:t>same total area</w:t>
+      </w:r>
+      <w:r>
+        <w:t xml:space="preserve"> (assuming that other restrictions don’t come into play) harvested as a prescription with larger patches but the same target area cut.</w:t>
       </w:r>
     </w:p>
     <w:p>
@@ -21400,7 +21423,7 @@
         <w:rFonts w:ascii="Arial" w:hAnsi="Arial" w:cs="Arial"/>
         <w:noProof/>
       </w:rPr>
-      <w:t>19</w:t>
+      <w:t>8</w:t>
     </w:r>
     <w:r>
       <w:rPr>

</xml_diff>